<commit_message>
Allineamento modelli misure urgenti e SCIA inefficace
</commit_message>
<xml_diff>
--- a/modelli/ES_esposto, controllo/ES90_INE.docx
+++ b/modelli/ES_esposto, controllo/ES90_INE.docx
@@ -371,10 +371,6 @@
               <w:rPr/>
               <w:t>A</w:t>
             </w:r>
-            <w:r>
-              <w:rPr/>
-              <w:t>l</w:t>
-            </w:r>
           </w:p>
         </w:tc>
         <w:tc>
@@ -391,10 +387,126 @@
               <w:rPr/>
             </w:pPr>
             <w:r>
-              <w:rPr>
-                <w:rStyle w:val="DamodificareEG"/>
-              </w:rPr>
-              <w:t>Responsabile dell’attività</w:t>
+              <w:rPr/>
+              <w:fldChar w:fldCharType="begin"/>
+            </w:r>
+            <w:r>
+              <w:rPr/>
+              <w:instrText xml:space="preserve"> MERGEFIELD $NOME_TITOLARE </w:instrText>
+            </w:r>
+            <w:r>
+              <w:rPr/>
+              <w:fldChar w:fldCharType="separate"/>
+            </w:r>
+            <w:r>
+              <w:rPr/>
+              <w:t>&lt;$NOME_TITOLARE&gt;</w:t>
+            </w:r>
+            <w:r>
+              <w:rPr/>
+              <w:fldChar w:fldCharType="end"/>
+            </w:r>
+            <w:r>
+              <w:rPr/>
+              <w:t xml:space="preserve"> </w:t>
+            </w:r>
+            <w:r>
+              <w:rPr/>
+              <w:fldChar w:fldCharType="begin"/>
+            </w:r>
+            <w:r>
+              <w:rPr/>
+              <w:instrText xml:space="preserve"> MERGEFIELD $COGNOME_TITOLARE </w:instrText>
+            </w:r>
+            <w:r>
+              <w:rPr/>
+              <w:fldChar w:fldCharType="separate"/>
+            </w:r>
+            <w:r>
+              <w:rPr/>
+              <w:t>&lt;$COGNOME_TITOLARE&gt;</w:t>
+            </w:r>
+            <w:r>
+              <w:rPr/>
+              <w:fldChar w:fldCharType="end"/>
+            </w:r>
+          </w:p>
+          <w:p>
+            <w:pPr>
+              <w:pStyle w:val="Normal"/>
+              <w:widowControl w:val="false"/>
+              <w:rPr/>
+            </w:pPr>
+            <w:r>
+              <w:rPr>
+                <w:rStyle w:val="CollegamentoInternet"/>
+              </w:rPr>
+              <w:fldChar w:fldCharType="begin"/>
+            </w:r>
+            <w:r>
+              <w:rPr>
+                <w:rStyle w:val="CollegamentoInternet"/>
+              </w:rPr>
+              <w:instrText xml:space="preserve"> MERGEFIELD $PEC_CORRISPONDENZA </w:instrText>
+            </w:r>
+            <w:r>
+              <w:rPr>
+                <w:rStyle w:val="CollegamentoInternet"/>
+              </w:rPr>
+              <w:fldChar w:fldCharType="separate"/>
+            </w:r>
+            <w:r>
+              <w:rPr>
+                <w:rStyle w:val="CollegamentoInternet"/>
+              </w:rPr>
+              <w:t>&lt;$PEC_CORRISPONDENZA&gt;</w:t>
+            </w:r>
+            <w:r>
+              <w:rPr>
+                <w:rStyle w:val="CollegamentoInternet"/>
+              </w:rPr>
+              <w:fldChar w:fldCharType="end"/>
+            </w:r>
+          </w:p>
+          <w:p>
+            <w:pPr>
+              <w:pStyle w:val="Normal"/>
+              <w:widowControl w:val="false"/>
+              <w:rPr/>
+            </w:pPr>
+            <w:r>
+              <w:rPr/>
+              <w:t>presso</w:t>
+            </w:r>
+            <w:r>
+              <w:rPr>
+                <w:lang w:val="it-IT"/>
+              </w:rPr>
+              <w:t>:</w:t>
+            </w:r>
+            <w:r>
+              <w:rPr/>
+              <w:t xml:space="preserve"> </w:t>
+            </w:r>
+            <w:r>
+              <w:rPr/>
+              <w:fldChar w:fldCharType="begin"/>
+            </w:r>
+            <w:r>
+              <w:rPr/>
+              <w:instrText xml:space="preserve"> MERGEFIELD $INTESTATARIO </w:instrText>
+            </w:r>
+            <w:r>
+              <w:rPr/>
+              <w:fldChar w:fldCharType="separate"/>
+            </w:r>
+            <w:r>
+              <w:rPr/>
+              <w:t>&lt;$INTESTATARIO&gt;</w:t>
+            </w:r>
+            <w:r>
+              <w:rPr/>
+              <w:fldChar w:fldCharType="end"/>
             </w:r>
           </w:p>
           <w:p>
@@ -406,10 +518,24 @@
               <w:rPr/>
             </w:pPr>
             <w:r>
-              <w:rPr>
-                <w:rStyle w:val="DamodificareEG"/>
-              </w:rPr>
-              <w:t>…</w:t>
+              <w:rPr/>
+              <w:fldChar w:fldCharType="begin"/>
+            </w:r>
+            <w:r>
+              <w:rPr/>
+              <w:instrText xml:space="preserve"> MERGEFIELD $INDIRIZZO_CORRISPONDENZA </w:instrText>
+            </w:r>
+            <w:r>
+              <w:rPr/>
+              <w:fldChar w:fldCharType="separate"/>
+            </w:r>
+            <w:r>
+              <w:rPr/>
+              <w:t>&lt;$INDIRIZZO_CORRISPONDENZA&gt;</w:t>
+            </w:r>
+            <w:r>
+              <w:rPr/>
+              <w:fldChar w:fldCharType="end"/>
             </w:r>
           </w:p>
         </w:tc>
@@ -1042,11 +1168,7 @@
       </w:r>
       <w:r>
         <w:rPr/>
-        <w:t xml:space="preserve"> </w:t>
-      </w:r>
-      <w:r>
-        <w:rPr/>
-        <w:t>ai sensi dell’art. 19 del decreto legislativo 139/2006</w:t>
+        <w:t xml:space="preserve"> ai sensi dell’art. 19 del decreto legislativo 139/2006</w:t>
       </w:r>
       <w:r>
         <w:rPr>
@@ -1279,20 +1401,6 @@
       </w:pPr>
       <w:r>
         <w:rPr>
-          <w:lang w:val="it-IT"/>
-        </w:rPr>
-      </w:r>
-    </w:p>
-    <w:p>
-      <w:pPr>
-        <w:pStyle w:val="TextBody"/>
-        <w:bidi w:val="0"/>
-        <w:rPr>
-          <w:lang w:val="it-IT"/>
-        </w:rPr>
-      </w:pPr>
-      <w:r>
-        <w:rPr>
           <w:rFonts w:eastAsia="Noto Serif CJK SC" w:cs="Lohit Devanagari"/>
           <w:color w:val="auto"/>
           <w:kern w:val="2"/>
@@ -1322,7 +1430,7 @@
         <w:rPr>
           <w:lang w:val="it-IT"/>
         </w:rPr>
-        <w:t>Tanto si comunica al Sindaco ed al Prefetto, ai sensi dell’art. 19 del decreto legislativo 139/2006, per gli eventuali provvedimenti di competenza.</w:t>
+        <w:t>Tanto si comunica al Sindaco e al Prefetto, ai sensi dell’art. 19 del decreto legislativo 139/2006, per gli eventuali provvedimenti di competenza.</w:t>
       </w:r>
     </w:p>
     <w:tbl>

</xml_diff>